<commit_message>
udpate the docx files
</commit_message>
<xml_diff>
--- a/print-plates/03-intro.docx
+++ b/print-plates/03-intro.docx
@@ -929,7 +929,7 @@
       <w:pPr>
         <w:pStyle w:val="BlockText"/>
         <w:widowControl/>
-        <w:overflowPunct w:val="true"/>
+        <w:overflowPunct w:val="false"/>
         <w:bidi w:val="0"/>
         <w:spacing w:lineRule="auto" w:line="480" w:before="100" w:after="100"/>
         <w:ind w:left="720" w:right="720" w:hanging="0"/>
@@ -2223,15 +2223,68 @@
           <w:sz w:val="24"/>
           <w:szCs w:val="24"/>
         </w:rPr>
+        <w:t xml:space="preserve">The </w:t>
+      </w:r>
+      <w:r>
+        <w:rPr>
+          <w:b/>
+          <w:bCs/>
+          <w:i w:val="false"/>
+          <w:iCs w:val="false"/>
+          <w:sz w:val="24"/>
+          <w:szCs w:val="24"/>
+        </w:rPr>
+        <w:t>first</w:t>
+      </w:r>
+      <w:r>
+        <w:rPr>
+          <w:b/>
+          <w:bCs/>
+          <w:i w:val="false"/>
+          <w:iCs w:val="false"/>
+          <w:sz w:val="24"/>
+          <w:szCs w:val="24"/>
+        </w:rPr>
+        <w:t xml:space="preserve"> chapter </w:t>
+      </w:r>
+      <w:r>
+        <w:rPr>
+          <w:sz w:val="24"/>
+          <w:szCs w:val="24"/>
+        </w:rPr>
+        <w:t>begins with a question. What does it mean to turn a page, I ask, when neither pages nor the action of turning them correspond to the implied analogy? A close reading of the metaphor leads to an intellectual history of human-computer interaction. It progresses from “conversational programming” to “direct manipulation” schools, the latter shaped by theories from cognitive linguistics and immersive theater. The logic of “directness” culminates in the rapidly developing field of brain–computer interfaces. The chapter concludes with a moment of speculative formalism, in which I consider the possibility of affective literature, of the kind that eschews language and representation.</w:t>
+      </w:r>
+    </w:p>
+    <w:p>
+      <w:pPr>
+        <w:pStyle w:val="TextBody"/>
+        <w:spacing w:lineRule="auto" w:line="480"/>
+        <w:ind w:left="0" w:right="0" w:firstLine="461"/>
+        <w:rPr/>
+      </w:pPr>
+      <w:r>
+        <w:rPr>
+          <w:sz w:val="24"/>
+          <w:szCs w:val="24"/>
+        </w:rPr>
         <w:t xml:space="preserve">At the core of the book’s </w:t>
       </w:r>
       <w:r>
         <w:rPr>
           <w:b/>
-          <w:sz w:val="24"/>
-          <w:szCs w:val="24"/>
-        </w:rPr>
-        <w:t>first chapter</w:t>
+          <w:bCs/>
+          <w:sz w:val="24"/>
+          <w:szCs w:val="24"/>
+        </w:rPr>
+        <w:t>second</w:t>
+      </w:r>
+      <w:r>
+        <w:rPr>
+          <w:b/>
+          <w:sz w:val="24"/>
+          <w:szCs w:val="24"/>
+        </w:rPr>
+        <w:t xml:space="preserve"> chapter</w:t>
       </w:r>
       <w:r>
         <w:rPr>
@@ -2253,52 +2306,61 @@
           <w:sz w:val="24"/>
           <w:szCs w:val="24"/>
         </w:rPr>
+        <w:t xml:space="preserve">Two rich intellectual histories collide in the </w:t>
+      </w:r>
+      <w:r>
+        <w:rPr>
+          <w:b/>
+          <w:sz w:val="24"/>
+          <w:szCs w:val="24"/>
+        </w:rPr>
+        <w:t>third chapter</w:t>
+      </w:r>
+      <w:r>
+        <w:rPr>
+          <w:sz w:val="24"/>
+          <w:szCs w:val="24"/>
+        </w:rPr>
+        <w:t>: form in literary theory and format in computer science. I show formatting as a process that mediates between a text’s intrinsic rules for construction and its extrinsic shape, transforming one type of structure, a series of bits arranged into tracks and sectors, into another, letters arranged into sentences and paragraphs. I then draw a short history of text formats. It begins with several “control characters” limited in function to actions like “carriage return” or “stop transmission.” With time, formats begin to encompass all manner of machine instruction, including legal instrument to enforce digital rights management and copy protection. A manufacturer’s ability to censor or to surveil digital text is contained within the formatting layer: from electronic books that modify themselves to suit the reader’s geographic location to “smart contracts” that contain the rules of their own execution.</w:t>
+      </w:r>
+    </w:p>
+    <w:p>
+      <w:pPr>
+        <w:pStyle w:val="TextBody"/>
+        <w:spacing w:lineRule="auto" w:line="480"/>
+        <w:ind w:left="0" w:right="0" w:firstLine="461"/>
+        <w:rPr/>
+      </w:pPr>
+      <w:r>
+        <w:rPr>
+          <w:sz w:val="24"/>
+          <w:szCs w:val="24"/>
+        </w:rPr>
         <w:t xml:space="preserve">The </w:t>
       </w:r>
       <w:r>
         <w:rPr>
-          <w:i/>
-          <w:sz w:val="24"/>
-          <w:szCs w:val="24"/>
-        </w:rPr>
-        <w:t>second chapter</w:t>
-      </w:r>
-      <w:r>
-        <w:rPr>
-          <w:sz w:val="24"/>
-          <w:szCs w:val="24"/>
-        </w:rPr>
-        <w:t xml:space="preserve"> begins with a question. What does it mean to turn a page, I ask, when neither pages nor the action of turning them correspond to the implied analogy? A close reading of the metaphor leads to an intellectual history of human-computer interaction. It progresses from “conversational programming” to “direct manipulation” schools, the latter shaped by theories from cognitive linguistics and immersive theater. The logic of “directness” culminates in the rapidly developing field of brain–computer interfaces. The chapter concludes with a moment of speculative formalism, in which I consider the possibility of affective literature, of the kind that eschews language and representation.</w:t>
-      </w:r>
-    </w:p>
-    <w:p>
-      <w:pPr>
-        <w:pStyle w:val="TextBody"/>
-        <w:spacing w:lineRule="auto" w:line="480"/>
-        <w:ind w:left="0" w:right="0" w:firstLine="461"/>
-        <w:rPr/>
-      </w:pPr>
-      <w:r>
-        <w:rPr>
-          <w:sz w:val="24"/>
-          <w:szCs w:val="24"/>
-        </w:rPr>
-        <w:t xml:space="preserve">Two rich intellectual histories collide in the </w:t>
-      </w:r>
-      <w:r>
-        <w:rPr>
           <w:b/>
-          <w:sz w:val="24"/>
-          <w:szCs w:val="24"/>
-        </w:rPr>
-        <w:t>third chapter</w:t>
-      </w:r>
-      <w:r>
-        <w:rPr>
-          <w:sz w:val="24"/>
-          <w:szCs w:val="24"/>
-        </w:rPr>
-        <w:t>: form in literary theory and format in computer science. I show formatting as a process that mediates between a text’s intrinsic rules for construction and its extrinsic shape, transforming one type of structure, a series of bits arranged into tracks and sectors, into another, letters arranged into sentences and paragraphs. I then draw a short history of text formats. It begins with several “control characters” limited in function to actions like “carriage return” or “stop transmission.” With time, formats begin to encompass all manner of machine instruction, including legal instrument to enforce digital rights management and copy protection. A manufacturer’s ability to censor or to surveil digital text is contained within the formatting layer: from electronic books that modify themselves to suit the reader’s geographic location to “smart contracts” that contain the rules of their own execution.</w:t>
+          <w:bCs/>
+          <w:sz w:val="24"/>
+          <w:szCs w:val="24"/>
+        </w:rPr>
+        <w:t>fourth</w:t>
+      </w:r>
+      <w:r>
+        <w:rPr>
+          <w:b/>
+          <w:sz w:val="24"/>
+          <w:szCs w:val="24"/>
+        </w:rPr>
+        <w:t xml:space="preserve"> chapter</w:t>
+      </w:r>
+      <w:r>
+        <w:rPr>
+          <w:sz w:val="24"/>
+          <w:szCs w:val="24"/>
+        </w:rPr>
+        <w:t xml:space="preserve"> begins with a discussion of an apparent paradox. A camp of media theorists and textual scholars in the 1990s conceived of electronic texts as an ephemeral, almost immaterial, phenomenon. Text shimmered and glared: it was spoken of in terms of hypertext, light writing, and electricity. A generation of theorists that came after insisted on the weighty materiality of electronic media. Reading began to engage the morphology of rare metals, media archaeology, hard drive forensics. Both accounts, I argue, capture an aspect of the same underlying condition. The perceived image of an archived inscription splits from its source. The sign plausibly resides both on screen and hard drive. It fractures, in some real sense, diverging at the site its projection from the site of the archive. Using materials from the history of telegraphy in the late nineteenth and early twentieth centuries, I chart the gradual fissure and ultimate illegibility of the newly composite sign. Marks made on punch cards and ticker tape protruded through the medium. Although difficult to read, these forms of machine writing were readily visible and therefore amenable to analysis. The advent of magnetic storage forced the composite inscription into an opaque conduit. Unable to perceive magnetic polarities without the aid of a machine, readers often manipulated text blindly. In this way a typist would type several sentences without seeing the printed output. The chapter identifies a milestone in the history of human textuality: the moment at which the inscription passed from view, giving rise to the sometimes conflicting but nevertheless consistent accounts of digital textuality.</w:t>
       </w:r>
     </w:p>
     <w:p>
@@ -2318,10 +2380,20 @@
       <w:r>
         <w:rPr>
           <w:b/>
-          <w:sz w:val="24"/>
-          <w:szCs w:val="24"/>
-        </w:rPr>
-        <w:t>fourth chapter</w:t>
+          <w:bCs/>
+          <w:sz w:val="24"/>
+          <w:szCs w:val="24"/>
+        </w:rPr>
+        <w:t>fifth and final</w:t>
+      </w:r>
+      <w:r>
+        <w:rPr>
+          <w:b/>
+          <w:bCs/>
+          <w:sz w:val="24"/>
+          <w:szCs w:val="24"/>
+        </w:rPr>
+        <w:t xml:space="preserve"> chapter</w:t>
       </w:r>
       <w:r>
         <w:rPr>
@@ -2389,36 +2461,6 @@
           <w:szCs w:val="24"/>
         </w:rPr>
         <w:t xml:space="preserve"> Properties that make media “digital” or “analog” reveal themselves to be neither universal nor essential to the medium. The medium is not the message. “Reliability and preservation of textual copies” may mean one thing to a literary scholar, another to a software engineer or a legal professional, and something entirely different to a librarian, I argue in the conclusion of the chapter. It matters not what the text is, but what we can do with it.</w:t>
-      </w:r>
-    </w:p>
-    <w:p>
-      <w:pPr>
-        <w:pStyle w:val="TextBody"/>
-        <w:spacing w:lineRule="auto" w:line="480"/>
-        <w:ind w:left="0" w:right="0" w:firstLine="461"/>
-        <w:rPr/>
-      </w:pPr>
-      <w:r>
-        <w:rPr>
-          <w:sz w:val="24"/>
-          <w:szCs w:val="24"/>
-        </w:rPr>
-        <w:t xml:space="preserve">The </w:t>
-      </w:r>
-      <w:r>
-        <w:rPr>
-          <w:b/>
-          <w:sz w:val="24"/>
-          <w:szCs w:val="24"/>
-        </w:rPr>
-        <w:t>fifth and final chapter</w:t>
-      </w:r>
-      <w:r>
-        <w:rPr>
-          <w:sz w:val="24"/>
-          <w:szCs w:val="24"/>
-        </w:rPr>
-        <w:t xml:space="preserve"> begins with a discussion of an apparent paradox. A camp of media theorists and textual scholars in the 1990s conceived of electronic texts as an ephemeral, almost immaterial, phenomenon. Text shimmered and glared: it was spoken of in terms of hypertext, light writing, and electricity. A generation of theorists that came after insisted on the weighty materiality of electronic media. Reading began to engage the morphology of rare metals, media archaeology, hard drive forensics. Both accounts, I argue, capture an aspect of the same underlying condition. The perceived image of an archived inscription splits from its source. The sign plausibly resides both on screen and hard drive. It fractures, in some real sense, diverging at the site its projection from the site of the archive. Using materials from the history of telegraphy in the late nineteenth and early twentieth centuries, I chart the gradual fissure and ultimate illegibility of the newly composite sign. Marks made on punch cards and ticker tape protruded through the medium. Although difficult to read, these forms of machine writing were readily visible and therefore amenable to analysis. The advent of magnetic storage forced the composite inscription into an opaque conduit. Unable to perceive magnetic polarities without the aid of a machine, readers often manipulated text blindly. In this way a typist would type several sentences without seeing the printed output. The chapter identifies a milestone in the history of human textuality: the moment at which the inscription passed from view, giving rise to the sometimes conflicting but nevertheless consistent accounts of digital textuality.</w:t>
       </w:r>
     </w:p>
     <w:p>
@@ -4073,31 +4115,7 @@
     </w:r>
     <w:r>
       <w:rPr/>
-      <w:t xml:space="preserve">tenen </w:t>
-    </w:r>
-    <w:r>
-      <w:rPr/>
-      <w:t xml:space="preserve">| </w:t>
-    </w:r>
-    <w:r>
-      <w:rPr/>
-      <w:t>plain text</w:t>
-    </w:r>
-    <w:r>
-      <w:rPr/>
-      <w:t xml:space="preserve"> |</w:t>
-    </w:r>
-    <w:r>
-      <w:rPr/>
-      <w:t xml:space="preserve"> intro p. </w:t>
-    </w:r>
-    <w:r>
-      <w:rPr/>
-      <w:t>03</w:t>
-    </w:r>
-    <w:r>
-      <w:rPr/>
-      <w:t>-</w:t>
+      <w:t>tenen | plain text | intro p. 03-</w:t>
     </w:r>
     <w:r>
       <w:rPr/>
@@ -4139,7 +4157,7 @@
     <w:qFormat/>
     <w:pPr>
       <w:widowControl/>
-      <w:overflowPunct w:val="true"/>
+      <w:overflowPunct w:val="false"/>
       <w:bidi w:val="0"/>
       <w:spacing w:before="0" w:after="200"/>
       <w:jc w:val="left"/>
@@ -4678,7 +4696,7 @@
       <w:keepNext/>
       <w:keepLines/>
       <w:widowControl/>
-      <w:overflowPunct w:val="true"/>
+      <w:overflowPunct w:val="false"/>
       <w:bidi w:val="0"/>
       <w:jc w:val="center"/>
     </w:pPr>
@@ -4697,7 +4715,7 @@
       <w:keepNext/>
       <w:keepLines/>
       <w:widowControl/>
-      <w:overflowPunct w:val="true"/>
+      <w:overflowPunct w:val="false"/>
       <w:bidi w:val="0"/>
       <w:jc w:val="center"/>
     </w:pPr>

</xml_diff>